<commit_message>
Circle Language Spec: Interfaces: Move a piece of text about 'Interface Assignment in Text Code' from the 'Circle Language Spec' to 'Circle Construct Drafts'.
</commit_message>
<xml_diff>
--- a/1.1. Circle Language Spec/11. Interfaces/2. Interface Aspect.docx
+++ b/1.1. Circle Language Spec/11. Interfaces/2. Interface Aspect.docx
@@ -3445,238 +3445,111 @@
     </w:p>
     <w:p>
       <w:pPr>
-        <w:pStyle w:val="Heading4"/>
-      </w:pPr>
-      <w:r>
-        <w:t>In Text Code</w:t>
-      </w:r>
-    </w:p>
-    <w:p>
-      <w:r>
-        <w:t>If you must have a character symbol for a class assignment, that distinguishes it from the other assignment types, it is the following symbol:</w:t>
-      </w:r>
-    </w:p>
-    <w:p>
-      <w:pPr>
-        <w:pStyle w:val="Spacing"/>
-      </w:pPr>
-    </w:p>
-    <w:p>
-      <w:pPr>
-        <w:pStyle w:val="Code"/>
-        <w:ind w:left="852"/>
-      </w:pPr>
-      <w:r>
-        <w:t>i=</w:t>
-      </w:r>
-    </w:p>
-    <w:p>
-      <w:pPr>
-        <w:pStyle w:val="Spacing"/>
-      </w:pPr>
-    </w:p>
-    <w:p>
-      <w:r>
-        <w:t xml:space="preserve">This symbol is the identifier for interface assignment. The letter </w:t>
-      </w:r>
-      <w:r>
-        <w:rPr>
-          <w:rStyle w:val="CodeChar"/>
-        </w:rPr>
-        <w:t>i</w:t>
-      </w:r>
-      <w:r>
-        <w:t xml:space="preserve"> stands for </w:t>
-      </w:r>
-      <w:r>
-        <w:rPr>
-          <w:i/>
-        </w:rPr>
-        <w:t>interface</w:t>
-      </w:r>
-      <w:r>
-        <w:t>.</w:t>
-      </w:r>
-    </w:p>
-    <w:p>
-      <w:pPr>
-        <w:pStyle w:val="Spacing"/>
-      </w:pPr>
-    </w:p>
-    <w:p>
-      <w:r>
-        <w:t>The textual symbol for an interface pointer assignment is:</w:t>
-      </w:r>
-    </w:p>
-    <w:p>
-      <w:pPr>
-        <w:pStyle w:val="Spacing"/>
-      </w:pPr>
-    </w:p>
-    <w:p>
-      <w:pPr>
-        <w:pStyle w:val="Code"/>
-        <w:ind w:left="852"/>
-      </w:pPr>
-      <w:r>
-        <w:t>i=</w:t>
-      </w:r>
-      <w:r>
-        <w:sym w:font="Wingdings" w:char="F0E0"/>
-      </w:r>
-    </w:p>
-    <w:p>
-      <w:pPr>
-        <w:pStyle w:val="Spacing"/>
-      </w:pPr>
-    </w:p>
-    <w:p>
-      <w:r>
-        <w:t>It can be pronounced ‘interface is pointer to’</w:t>
-      </w:r>
-    </w:p>
-    <w:p>
-      <w:r>
-        <w:t>In an actual text code line it would look like this:</w:t>
-      </w:r>
-    </w:p>
-    <w:p>
-      <w:pPr>
-        <w:pStyle w:val="Spacing"/>
-      </w:pPr>
-    </w:p>
-    <w:p>
-      <w:pPr>
-        <w:pStyle w:val="Code"/>
-        <w:ind w:left="852"/>
-      </w:pPr>
-      <w:r>
-        <w:t>A  i=</w:t>
-      </w:r>
-      <w:r>
-        <w:sym w:font="Wingdings" w:char="F0E0"/>
-      </w:r>
-      <w:r>
-        <w:t xml:space="preserve">  B</w:t>
-      </w:r>
-    </w:p>
-    <w:p>
-      <w:pPr>
-        <w:pStyle w:val="Spacing"/>
-      </w:pPr>
-    </w:p>
-    <w:p>
-      <w:r>
-        <w:t>It can be pronounced ‘A interface is pointer to B’.</w:t>
-      </w:r>
-    </w:p>
-    <w:p>
-      <w:pPr>
         <w:pStyle w:val="Heading3"/>
       </w:pPr>
-      <w:r>
-        <w:t>Interface System Command Calls</w:t>
-      </w:r>
-    </w:p>
-    <w:p>
-      <w:r>
-        <w:t xml:space="preserve">The concepts of system command call notations is not explained here. Refer to the </w:t>
-      </w:r>
-      <w:r>
-        <w:rPr>
-          <w:i/>
-        </w:rPr>
-        <w:t xml:space="preserve">System Command Call Notations </w:t>
-      </w:r>
-      <w:r>
-        <w:t xml:space="preserve">article in the </w:t>
-      </w:r>
-      <w:r>
-        <w:rPr>
-          <w:i/>
-        </w:rPr>
-        <w:t xml:space="preserve">System Objects </w:t>
-      </w:r>
-      <w:r>
-        <w:t xml:space="preserve">chapter for that. this is a supplement to that documentation, covering it for the </w:t>
-      </w:r>
-      <w:r>
-        <w:rPr>
-          <w:rStyle w:val="CodeChar"/>
-        </w:rPr>
-        <w:t xml:space="preserve">Interface </w:t>
-      </w:r>
-      <w:r>
-        <w:t xml:space="preserve">aspect. The </w:t>
-      </w:r>
-      <w:r>
-        <w:rPr>
-          <w:rStyle w:val="CodeChar"/>
-        </w:rPr>
-        <w:t xml:space="preserve">Interface Merged </w:t>
-      </w:r>
-      <w:r>
-        <w:t>aspect is also covered.</w:t>
-      </w:r>
-    </w:p>
-    <w:p>
-      <w:pPr>
-        <w:pStyle w:val="Spacing"/>
-      </w:pPr>
-    </w:p>
-    <w:p>
-      <w:r>
-        <w:t xml:space="preserve">Cross-aspect situations can apply to the </w:t>
-      </w:r>
-      <w:r>
-        <w:rPr>
-          <w:rStyle w:val="CodeChar"/>
-        </w:rPr>
-        <w:t>Interface</w:t>
-      </w:r>
-      <w:r>
-        <w:t xml:space="preserve"> aspect, but they are not covered. Cross-aspect situations between the </w:t>
-      </w:r>
-      <w:r>
-        <w:rPr>
-          <w:rStyle w:val="CodeChar"/>
-        </w:rPr>
-        <w:t xml:space="preserve">Object </w:t>
-      </w:r>
-      <w:r>
-        <w:t xml:space="preserve">and </w:t>
-      </w:r>
-      <w:r>
-        <w:rPr>
-          <w:rStyle w:val="CodeChar"/>
-        </w:rPr>
-        <w:t xml:space="preserve">Class </w:t>
-      </w:r>
-      <w:r>
-        <w:t xml:space="preserve">aspects are described in the </w:t>
-      </w:r>
-      <w:r>
-        <w:rPr>
-          <w:i/>
-        </w:rPr>
-        <w:t xml:space="preserve">System Objects </w:t>
-      </w:r>
-      <w:r>
-        <w:t>chapter and adequately shed light on the topic.</w:t>
-      </w:r>
-    </w:p>
-    <w:p>
-      <w:pPr>
-        <w:pStyle w:val="Heading4"/>
-      </w:pPr>
-      <w:r>
-        <w:t xml:space="preserve">Interface </w:t>
-      </w:r>
-      <w:r>
-        <w:t>-</w:t>
-      </w:r>
       <w:bookmarkStart w:id="0" w:name="_GoBack"/>
       <w:bookmarkEnd w:id="0"/>
+      <w:r>
+        <w:t>Interface System Command Calls</w:t>
+      </w:r>
+    </w:p>
+    <w:p>
+      <w:r>
+        <w:t xml:space="preserve">The concepts of system command call notations is not explained here. Refer to the </w:t>
+      </w:r>
+      <w:r>
+        <w:rPr>
+          <w:i/>
+        </w:rPr>
+        <w:t xml:space="preserve">System Command Call Notations </w:t>
+      </w:r>
+      <w:r>
+        <w:t xml:space="preserve">article in the </w:t>
+      </w:r>
+      <w:r>
+        <w:rPr>
+          <w:i/>
+        </w:rPr>
+        <w:t xml:space="preserve">System Objects </w:t>
+      </w:r>
+      <w:r>
+        <w:t xml:space="preserve">chapter for that. this is a supplement to that documentation, covering it for the </w:t>
+      </w:r>
+      <w:r>
+        <w:rPr>
+          <w:rStyle w:val="CodeChar"/>
+        </w:rPr>
+        <w:t xml:space="preserve">Interface </w:t>
+      </w:r>
+      <w:r>
+        <w:t xml:space="preserve">aspect. The </w:t>
+      </w:r>
+      <w:r>
+        <w:rPr>
+          <w:rStyle w:val="CodeChar"/>
+        </w:rPr>
+        <w:t xml:space="preserve">Interface Merged </w:t>
+      </w:r>
+      <w:r>
+        <w:t>aspect is also covered.</w:t>
+      </w:r>
+    </w:p>
+    <w:p>
+      <w:pPr>
+        <w:pStyle w:val="Spacing"/>
+      </w:pPr>
+    </w:p>
+    <w:p>
+      <w:r>
+        <w:t xml:space="preserve">Cross-aspect situations can apply to the </w:t>
+      </w:r>
+      <w:r>
+        <w:rPr>
+          <w:rStyle w:val="CodeChar"/>
+        </w:rPr>
+        <w:t>Interface</w:t>
+      </w:r>
+      <w:r>
+        <w:t xml:space="preserve"> aspect, but they are not covered. Cross-aspect situations between the </w:t>
+      </w:r>
+      <w:r>
+        <w:rPr>
+          <w:rStyle w:val="CodeChar"/>
+        </w:rPr>
+        <w:t xml:space="preserve">Object </w:t>
+      </w:r>
+      <w:r>
+        <w:t xml:space="preserve">and </w:t>
+      </w:r>
+      <w:r>
+        <w:rPr>
+          <w:rStyle w:val="CodeChar"/>
+        </w:rPr>
+        <w:t xml:space="preserve">Class </w:t>
+      </w:r>
+      <w:r>
+        <w:t xml:space="preserve">aspects are described in the </w:t>
+      </w:r>
+      <w:r>
+        <w:rPr>
+          <w:i/>
+        </w:rPr>
+        <w:t xml:space="preserve">System Objects </w:t>
+      </w:r>
+      <w:r>
+        <w:t>chapter and adequately shed light on the topic.</w:t>
+      </w:r>
+    </w:p>
+    <w:p>
+      <w:pPr>
+        <w:pStyle w:val="Heading4"/>
+      </w:pPr>
+      <w:r>
+        <w:t xml:space="preserve">Interface </w:t>
+      </w:r>
+      <w:r>
+        <w:t>-</w:t>
+      </w:r>
       <w:r>
         <w:t xml:space="preserve"> System Interface - Command Call Notation</w:t>
       </w:r>

</xml_diff>